<commit_message>
update iteration 1 liam
</commit_message>
<xml_diff>
--- a/iteration-1-report.docx
+++ b/iteration-1-report.docx
@@ -1,6 +1,6 @@
 
 <file path=word/document.xml><?xml version="1.0" encoding="utf-8"?>
-<w:document xmlns:wpc="http://schemas.microsoft.com/office/word/2010/wordprocessingCanvas" xmlns:cx="http://schemas.microsoft.com/office/drawing/2014/chartex" xmlns:cx1="http://schemas.microsoft.com/office/drawing/2015/9/8/chartex" xmlns:mc="http://schemas.openxmlformats.org/markup-compatibility/2006" xmlns:o="urn:schemas-microsoft-com:office:office" xmlns:r="http://schemas.openxmlformats.org/officeDocument/2006/relationships" xmlns:m="http://schemas.openxmlformats.org/officeDocument/2006/math" xmlns:v="urn:schemas-microsoft-com:vml" xmlns:wp14="http://schemas.microsoft.com/office/word/2010/wordprocessingDrawing" xmlns:wp="http://schemas.openxmlformats.org/drawingml/2006/wordprocessingDrawing" xmlns:w10="urn:schemas-microsoft-com:office:word" xmlns:w="http://schemas.openxmlformats.org/wordprocessingml/2006/main" xmlns:w14="http://schemas.microsoft.com/office/word/2010/wordml" xmlns:w15="http://schemas.microsoft.com/office/word/2012/wordml" xmlns:w16se="http://schemas.microsoft.com/office/word/2015/wordml/symex" xmlns:wpg="http://schemas.microsoft.com/office/word/2010/wordprocessingGroup" xmlns:wpi="http://schemas.microsoft.com/office/word/2010/wordprocessingInk" xmlns:wne="http://schemas.microsoft.com/office/word/2006/wordml" xmlns:wps="http://schemas.microsoft.com/office/word/2010/wordprocessingShape" mc:Ignorable="w14 w15 w16se wp14">
+<w:document xmlns:wpc="http://schemas.microsoft.com/office/word/2010/wordprocessingCanvas" xmlns:mo="http://schemas.microsoft.com/office/mac/office/2008/main" xmlns:mc="http://schemas.openxmlformats.org/markup-compatibility/2006" xmlns:mv="urn:schemas-microsoft-com:mac:vml" xmlns:o="urn:schemas-microsoft-com:office:office" xmlns:r="http://schemas.openxmlformats.org/officeDocument/2006/relationships" xmlns:m="http://schemas.openxmlformats.org/officeDocument/2006/math" xmlns:v="urn:schemas-microsoft-com:vml" xmlns:wp14="http://schemas.microsoft.com/office/word/2010/wordprocessingDrawing" xmlns:wp="http://schemas.openxmlformats.org/drawingml/2006/wordprocessingDrawing" xmlns:w10="urn:schemas-microsoft-com:office:word" xmlns:w="http://schemas.openxmlformats.org/wordprocessingml/2006/main" xmlns:w14="http://schemas.microsoft.com/office/word/2010/wordml" xmlns:w15="http://schemas.microsoft.com/office/word/2012/wordml" xmlns:wpg="http://schemas.microsoft.com/office/word/2010/wordprocessingGroup" xmlns:wpi="http://schemas.microsoft.com/office/word/2010/wordprocessingInk" xmlns:wne="http://schemas.microsoft.com/office/word/2006/wordml" xmlns:wps="http://schemas.microsoft.com/office/word/2010/wordprocessingShape" mc:Ignorable="w14 w15 wp14">
   <w:body>
     <w:p>
       <w:r>
@@ -121,7 +121,7 @@
       </w:r>
       <w:proofErr w:type="spellEnd"/>
       <w:r>
-        <w:t xml:space="preserve"> is……..</w:t>
+        <w:t xml:space="preserve"> is a server side database retrieving system. It allows users to browse pizza restaurant and ordering pizza remotely using any web browsing device. It tracks user information and activity histories to intense the experiences with online pizza ordering. </w:t>
       </w:r>
     </w:p>
     <w:p/>
@@ -145,10 +145,7 @@
         <w:t>. We did research and bunch of trial projects to practice the basics and when we felt confident we started the main project. We divided our team into 3 sub-groups and assigned one task to each group. These tasks were taken from our project backlog which we shared through Google Docs. Note that these tasks had the top most priority and we considered each one to be an epic.</w:t>
       </w:r>
       <w:r>
-        <w:t xml:space="preserve"> </w:t>
-      </w:r>
-      <w:r>
-        <w:t>Once we assigned our tasks, we started to meet after every class to talk about what we had done since the previous meeting and to see if anyone had anything important to share. This was our version of scrum meetings.</w:t>
+        <w:t xml:space="preserve"> Once we assigned our tasks, we started to meet after every class to talk about what we had done since the previous meeting and to see if anyone had anything important to share. This was our version of scrum meetings.</w:t>
       </w:r>
     </w:p>
     <w:p/>
@@ -179,10 +176,7 @@
         <w:ind w:firstLine="720"/>
       </w:pPr>
       <w:r>
-        <w:t>Also, we had different levels of understandings of the framework so we often had to work on something together instead of</w:t>
-      </w:r>
-      <w:r>
-        <w:t xml:space="preserve"> dividing tasks which again crippled our progress more than significantly.</w:t>
+        <w:t>Also, we had different levels of understandings of the framework so we often had to work on something together instead of dividing tasks which again crippled our progress more than significantly.</w:t>
       </w:r>
     </w:p>
     <w:p>
@@ -196,24 +190,48 @@
     <w:p/>
     <w:p>
       <w:r>
-        <w:t xml:space="preserve">Iteration-1 </w:t>
-      </w:r>
-      <w:proofErr w:type="gramStart"/>
-      <w:r>
-        <w:t>What</w:t>
-      </w:r>
-      <w:proofErr w:type="gramEnd"/>
-      <w:r>
-        <w:t xml:space="preserve"> is done, what is to be done?</w:t>
-      </w:r>
-    </w:p>
-    <w:p/>
-    <w:p>
-      <w:r>
-        <w:tab/>
+        <w:t>Iteration-1 What is done, what is to be done?</w:t>
+      </w:r>
+    </w:p>
+    <w:p>
+      <w:pPr>
+        <w:ind w:firstLine="720"/>
+      </w:pPr>
+      <w:r>
+        <w:t>Basic structure of the website.</w:t>
+      </w:r>
+    </w:p>
+    <w:p>
+      <w:pPr>
+        <w:ind w:firstLine="720"/>
+      </w:pPr>
+      <w:r>
+        <w:t>Basic user database system.</w:t>
+      </w:r>
+    </w:p>
+    <w:p>
+      <w:pPr>
+        <w:ind w:firstLine="720"/>
+      </w:pPr>
+      <w:r>
+        <w:t>Demo pizza restaurant database.</w:t>
+      </w:r>
+    </w:p>
+    <w:p>
+      <w:pPr>
+        <w:ind w:firstLine="720"/>
+      </w:pPr>
+      <w:r>
+        <w:t>Basic GUI.</w:t>
       </w:r>
       <w:bookmarkStart w:id="0" w:name="_GoBack"/>
       <w:bookmarkEnd w:id="0"/>
+    </w:p>
+    <w:p/>
+    <w:p>
+      <w:r>
+        <w:tab/>
+      </w:r>
     </w:p>
     <w:p>
       <w:r>
@@ -231,7 +249,7 @@
 </file>
 
 <file path=word/styles.xml><?xml version="1.0" encoding="utf-8"?>
-<w:styles xmlns:mc="http://schemas.openxmlformats.org/markup-compatibility/2006" xmlns:r="http://schemas.openxmlformats.org/officeDocument/2006/relationships" xmlns:w="http://schemas.openxmlformats.org/wordprocessingml/2006/main" xmlns:w14="http://schemas.microsoft.com/office/word/2010/wordml" xmlns:w15="http://schemas.microsoft.com/office/word/2012/wordml" xmlns:w16se="http://schemas.microsoft.com/office/word/2015/wordml/symex" mc:Ignorable="w14 w15 w16se">
+<w:styles xmlns:mc="http://schemas.openxmlformats.org/markup-compatibility/2006" xmlns:r="http://schemas.openxmlformats.org/officeDocument/2006/relationships" xmlns:w="http://schemas.openxmlformats.org/wordprocessingml/2006/main" xmlns:w14="http://schemas.microsoft.com/office/word/2010/wordml" xmlns:w15="http://schemas.microsoft.com/office/word/2012/wordml" mc:Ignorable="w14 w15">
   <w:docDefaults>
     <w:rPrDefault>
       <w:rPr>
@@ -247,7 +265,7 @@
       </w:pPr>
     </w:pPrDefault>
   </w:docDefaults>
-  <w:latentStyles w:defLockedState="0" w:defUIPriority="99" w:defSemiHidden="0" w:defUnhideWhenUsed="0" w:defQFormat="0" w:count="371">
+  <w:latentStyles w:defLockedState="0" w:defUIPriority="99" w:defSemiHidden="0" w:defUnhideWhenUsed="0" w:defQFormat="0" w:count="382">
     <w:lsdException w:name="Normal" w:uiPriority="0" w:qFormat="1"/>
     <w:lsdException w:name="heading 1" w:uiPriority="9" w:qFormat="1"/>
     <w:lsdException w:name="heading 2" w:semiHidden="1" w:uiPriority="9" w:unhideWhenUsed="1" w:qFormat="1"/>
@@ -353,7 +371,6 @@
     <w:lsdException w:name="HTML Sample" w:semiHidden="1" w:unhideWhenUsed="1"/>
     <w:lsdException w:name="HTML Typewriter" w:semiHidden="1" w:unhideWhenUsed="1"/>
     <w:lsdException w:name="HTML Variable" w:semiHidden="1" w:unhideWhenUsed="1"/>
-    <w:lsdException w:name="Normal Table" w:semiHidden="1" w:unhideWhenUsed="1"/>
     <w:lsdException w:name="annotation subject" w:semiHidden="1" w:unhideWhenUsed="1"/>
     <w:lsdException w:name="No List" w:semiHidden="1" w:unhideWhenUsed="1"/>
     <w:lsdException w:name="Outline List 1" w:semiHidden="1" w:unhideWhenUsed="1"/>
@@ -399,11 +416,9 @@
     <w:lsdException w:name="Table Subtle 1" w:semiHidden="1" w:unhideWhenUsed="1"/>
     <w:lsdException w:name="Table Subtle 2" w:semiHidden="1" w:unhideWhenUsed="1"/>
     <w:lsdException w:name="Table Web 1" w:semiHidden="1" w:unhideWhenUsed="1"/>
-    <w:lsdException w:name="Table Web 2" w:semiHidden="1" w:unhideWhenUsed="1"/>
     <w:lsdException w:name="Table Web 3" w:semiHidden="1" w:unhideWhenUsed="1"/>
     <w:lsdException w:name="Balloon Text" w:semiHidden="1" w:unhideWhenUsed="1"/>
     <w:lsdException w:name="Table Grid" w:uiPriority="39"/>
-    <w:lsdException w:name="Table Theme" w:semiHidden="1" w:unhideWhenUsed="1"/>
     <w:lsdException w:name="Placeholder Text" w:semiHidden="1"/>
     <w:lsdException w:name="No Spacing" w:uiPriority="1" w:qFormat="1"/>
     <w:lsdException w:name="Light Shading" w:uiPriority="60"/>
@@ -619,6 +634,8 @@
     <w:lsdException w:name="List Table 5 Dark Accent 6" w:uiPriority="50"/>
     <w:lsdException w:name="List Table 6 Colorful Accent 6" w:uiPriority="51"/>
     <w:lsdException w:name="List Table 7 Colorful Accent 6" w:uiPriority="52"/>
+    <w:lsdException w:name="Mention" w:semiHidden="1" w:unhideWhenUsed="1"/>
+    <w:lsdException w:name="Smart Hyperlink" w:semiHidden="1" w:unhideWhenUsed="1"/>
   </w:latentStyles>
   <w:style w:type="paragraph" w:default="1" w:styleId="Normal">
     <w:name w:val="Normal"/>

</xml_diff>